<commit_message>
Avancement du jeu de caméra
</commit_message>
<xml_diff>
--- a/6C5E22_-_TP2_-_multijoueur_-_v1.docx
+++ b/6C5E22_-_TP2_-_multijoueur_-_v1.docx
@@ -1,6 +1,6 @@
 
 <file path=word/document.xml><?xml version="1.0" encoding="utf-8"?>
-<w:document xmlns:wpc="http://schemas.microsoft.com/office/word/2010/wordprocessingCanvas" xmlns:cx="http://schemas.microsoft.com/office/drawing/2014/chartex" xmlns:cx1="http://schemas.microsoft.com/office/drawing/2015/9/8/chartex" xmlns:mc="http://schemas.openxmlformats.org/markup-compatibility/2006" xmlns:o="urn:schemas-microsoft-com:office:office" xmlns:r="http://schemas.openxmlformats.org/officeDocument/2006/relationships" xmlns:m="http://schemas.openxmlformats.org/officeDocument/2006/math" xmlns:v="urn:schemas-microsoft-com:vml" xmlns:wp14="http://schemas.microsoft.com/office/word/2010/wordprocessingDrawing" xmlns:wp="http://schemas.openxmlformats.org/drawingml/2006/wordprocessingDrawing" xmlns:w10="urn:schemas-microsoft-com:office:word" xmlns:w="http://schemas.openxmlformats.org/wordprocessingml/2006/main" xmlns:w14="http://schemas.microsoft.com/office/word/2010/wordml" xmlns:w15="http://schemas.microsoft.com/office/word/2012/wordml" xmlns:w16se="http://schemas.microsoft.com/office/word/2015/wordml/symex" xmlns:wpg="http://schemas.microsoft.com/office/word/2010/wordprocessingGroup" xmlns:wpi="http://schemas.microsoft.com/office/word/2010/wordprocessingInk" xmlns:wne="http://schemas.microsoft.com/office/word/2006/wordml" xmlns:wps="http://schemas.microsoft.com/office/word/2010/wordprocessingShape" mc:Ignorable="w14 w15 w16se wp14">
+<w:document xmlns:wpc="http://schemas.microsoft.com/office/word/2010/wordprocessingCanvas" xmlns:cx="http://schemas.microsoft.com/office/drawing/2014/chartex" xmlns:cx1="http://schemas.microsoft.com/office/drawing/2015/9/8/chartex" xmlns:cx2="http://schemas.microsoft.com/office/drawing/2015/10/21/chartex" xmlns:cx3="http://schemas.microsoft.com/office/drawing/2016/5/9/chartex" xmlns:cx4="http://schemas.microsoft.com/office/drawing/2016/5/10/chartex" xmlns:cx5="http://schemas.microsoft.com/office/drawing/2016/5/11/chartex" xmlns:cx6="http://schemas.microsoft.com/office/drawing/2016/5/12/chartex" xmlns:cx7="http://schemas.microsoft.com/office/drawing/2016/5/13/chartex" xmlns:cx8="http://schemas.microsoft.com/office/drawing/2016/5/14/chartex" xmlns:mc="http://schemas.openxmlformats.org/markup-compatibility/2006" xmlns:aink="http://schemas.microsoft.com/office/drawing/2016/ink" xmlns:am3d="http://schemas.microsoft.com/office/drawing/2017/model3d" xmlns:o="urn:schemas-microsoft-com:office:office" xmlns:oel="http://schemas.microsoft.com/office/2019/extlst" xmlns:r="http://schemas.openxmlformats.org/officeDocument/2006/relationships" xmlns:m="http://schemas.openxmlformats.org/officeDocument/2006/math" xmlns:v="urn:schemas-microsoft-com:vml" xmlns:wp14="http://schemas.microsoft.com/office/word/2010/wordprocessingDrawing" xmlns:wp="http://schemas.openxmlformats.org/drawingml/2006/wordprocessingDrawing" xmlns:w10="urn:schemas-microsoft-com:office:word" xmlns:w="http://schemas.openxmlformats.org/wordprocessingml/2006/main" xmlns:w14="http://schemas.microsoft.com/office/word/2010/wordml" xmlns:w15="http://schemas.microsoft.com/office/word/2012/wordml" xmlns:w16cex="http://schemas.microsoft.com/office/word/2018/wordml/cex" xmlns:w16cid="http://schemas.microsoft.com/office/word/2016/wordml/cid" xmlns:w16="http://schemas.microsoft.com/office/word/2018/wordml" xmlns:w16sdtdh="http://schemas.microsoft.com/office/word/2020/wordml/sdtdatahash" xmlns:w16se="http://schemas.microsoft.com/office/word/2015/wordml/symex" xmlns:wpg="http://schemas.microsoft.com/office/word/2010/wordprocessingGroup" xmlns:wpi="http://schemas.microsoft.com/office/word/2010/wordprocessingInk" xmlns:wne="http://schemas.microsoft.com/office/word/2006/wordml" xmlns:wps="http://schemas.microsoft.com/office/word/2010/wordprocessingShape" mc:Ignorable="w14 w15 w16se w16cid w16 w16cex w16sdtdh wp14">
   <w:body>
     <w:tbl>
       <w:tblPr>
@@ -1877,23 +1877,7 @@
                 <w:highlight w:val="yellow"/>
                 <w:lang w:eastAsia="fr-CA"/>
               </w:rPr>
-              <w:t xml:space="preserve">Il est possible de passer d’un niveau à l’autre en prenant des rampes avec lesquelles les voitures pourront </w:t>
-            </w:r>
-            <w:proofErr w:type="spellStart"/>
-            <w:r>
-              <w:rPr>
-                <w:highlight w:val="yellow"/>
-                <w:lang w:eastAsia="fr-CA"/>
-              </w:rPr>
-              <w:t>jumper</w:t>
-            </w:r>
-            <w:proofErr w:type="spellEnd"/>
-            <w:r>
-              <w:rPr>
-                <w:highlight w:val="yellow"/>
-                <w:lang w:eastAsia="fr-CA"/>
-              </w:rPr>
-              <w:t>!</w:t>
+              <w:t>Il est possible de passer d’un niveau à l’autre en prenant des rampes avec lesquelles les voitures pourront jumper!</w:t>
             </w:r>
           </w:p>
           <w:p>
@@ -1948,8 +1932,6 @@
                 <w:lang w:eastAsia="fr-CA"/>
               </w:rPr>
             </w:pPr>
-            <w:bookmarkStart w:id="4" w:name="_GoBack"/>
-            <w:bookmarkEnd w:id="4"/>
             <w:r>
               <w:rPr>
                 <w:highlight w:val="yellow"/>
@@ -2078,50 +2060,46 @@
               <w:pStyle w:val="Titre2"/>
               <w:framePr w:hSpace="0" w:wrap="auto" w:vAnchor="margin" w:yAlign="inline"/>
               <w:suppressOverlap w:val="0"/>
+              <w:rPr>
+                <w:highlight w:val="yellow"/>
+              </w:rPr>
             </w:pPr>
-            <w:bookmarkStart w:id="5" w:name="_Toc102318617"/>
-            <w:r>
+            <w:bookmarkStart w:id="4" w:name="_Toc102318617"/>
+            <w:r>
+              <w:rPr>
+                <w:highlight w:val="yellow"/>
+              </w:rPr>
               <w:t>Créer une voiture avec 4 roues animées</w:t>
             </w:r>
-            <w:bookmarkEnd w:id="5"/>
+            <w:bookmarkEnd w:id="4"/>
           </w:p>
           <w:p>
             <w:pPr>
               <w:pStyle w:val="p1"/>
               <w:rPr>
+                <w:highlight w:val="yellow"/>
                 <w:lang w:eastAsia="fr-CA"/>
               </w:rPr>
             </w:pPr>
             <w:r>
               <w:rPr>
-                <w:lang w:eastAsia="fr-CA"/>
-              </w:rPr>
-              <w:t xml:space="preserve">À partir d’un </w:t>
-            </w:r>
-            <w:proofErr w:type="spellStart"/>
-            <w:r>
-              <w:rPr>
-                <w:lang w:eastAsia="fr-CA"/>
-              </w:rPr>
-              <w:t>asset</w:t>
-            </w:r>
-            <w:proofErr w:type="spellEnd"/>
-            <w:r>
-              <w:rPr>
-                <w:lang w:eastAsia="fr-CA"/>
-              </w:rPr>
-              <w:t xml:space="preserve"> de voiture. Créer une voiture qui se déplace sur le terrain à l’aide des touches WASD. </w:t>
+                <w:highlight w:val="yellow"/>
+                <w:lang w:eastAsia="fr-CA"/>
+              </w:rPr>
+              <w:t xml:space="preserve">À partir d’un asset de voiture. Créer une voiture qui se déplace sur le terrain à l’aide des touches WASD. </w:t>
             </w:r>
           </w:p>
           <w:p>
             <w:pPr>
               <w:pStyle w:val="p1"/>
               <w:rPr>
+                <w:highlight w:val="yellow"/>
                 <w:lang w:eastAsia="fr-CA"/>
               </w:rPr>
             </w:pPr>
             <w:r>
               <w:rPr>
+                <w:highlight w:val="yellow"/>
                 <w:lang w:eastAsia="fr-CA"/>
               </w:rPr>
               <w:t>Les roues du véhicule doivent être animées :</w:t>
@@ -2131,11 +2109,13 @@
             <w:pPr>
               <w:pStyle w:val="p2"/>
               <w:rPr>
+                <w:highlight w:val="yellow"/>
                 <w:lang w:eastAsia="fr-CA"/>
               </w:rPr>
             </w:pPr>
             <w:r>
               <w:rPr>
+                <w:highlight w:val="yellow"/>
                 <w:lang w:eastAsia="fr-CA"/>
               </w:rPr>
               <w:t>Les 4 roues tournent</w:t>
@@ -2145,11 +2125,13 @@
             <w:pPr>
               <w:pStyle w:val="p2"/>
               <w:rPr>
+                <w:highlight w:val="yellow"/>
                 <w:lang w:eastAsia="fr-CA"/>
               </w:rPr>
             </w:pPr>
             <w:r>
               <w:rPr>
+                <w:highlight w:val="yellow"/>
                 <w:lang w:eastAsia="fr-CA"/>
               </w:rPr>
               <w:t>Les roues d’en avant pivotent.</w:t>
@@ -2164,6 +2146,7 @@
               </w:numPr>
               <w:ind w:left="751" w:hanging="284"/>
               <w:rPr>
+                <w:highlight w:val="yellow"/>
                 <w:lang w:eastAsia="fr-CA"/>
               </w:rPr>
             </w:pPr>
@@ -2178,44 +2161,49 @@
               <w:ind w:left="360"/>
               <w:jc w:val="center"/>
               <w:rPr>
+                <w:highlight w:val="yellow"/>
                 <w:lang w:val="en-CA" w:eastAsia="fr-CA"/>
               </w:rPr>
             </w:pPr>
-            <w:r>
-              <w:fldChar w:fldCharType="begin"/>
-            </w:r>
-            <w:r>
-              <w:rPr>
-                <w:lang w:val="en-CA"/>
-              </w:rPr>
-              <w:instrText xml:space="preserve"> HYPERLINK "https://www.youtube.com/watch?v=uSr5IfzclP8" </w:instrText>
-            </w:r>
-            <w:r>
-              <w:fldChar w:fldCharType="separate"/>
-            </w:r>
-            <w:r>
-              <w:rPr>
-                <w:rStyle w:val="Lienhypertexte"/>
+            <w:hyperlink r:id="rId12" w:history="1">
+              <w:r>
+                <w:rPr>
+                  <w:rStyle w:val="Lienhypertexte"/>
+                  <w:highlight w:val="yellow"/>
+                  <w:lang w:val="en-CA" w:eastAsia="fr-CA"/>
+                </w:rPr>
+                <w:t xml:space="preserve">Unity Car Controller </w:t>
+              </w:r>
+              <w:proofErr w:type="gramStart"/>
+              <w:r>
+                <w:rPr>
+                  <w:rStyle w:val="Lienhypertexte"/>
+                  <w:highlight w:val="yellow"/>
+                  <w:lang w:val="en-CA" w:eastAsia="fr-CA"/>
+                </w:rPr>
+                <w:t>Tutorial :</w:t>
+              </w:r>
+              <w:proofErr w:type="gramEnd"/>
+              <w:r>
+                <w:rPr>
+                  <w:rStyle w:val="Lienhypertexte"/>
+                  <w:highlight w:val="yellow"/>
+                  <w:lang w:val="en-CA" w:eastAsia="fr-CA"/>
+                </w:rPr>
+                <w:t xml:space="preserve"> Wheel Collider Physics</w:t>
+              </w:r>
+            </w:hyperlink>
+            <w:r>
+              <w:rPr>
+                <w:highlight w:val="yellow"/>
                 <w:lang w:val="en-CA" w:eastAsia="fr-CA"/>
               </w:rPr>
-              <w:t>Unity Car Controller Tutorial : Wheel Collider Physics</w:t>
-            </w:r>
-            <w:r>
-              <w:rPr>
-                <w:rStyle w:val="Lienhypertexte"/>
-                <w:lang w:val="en-CA" w:eastAsia="fr-CA"/>
-              </w:rPr>
-              <w:fldChar w:fldCharType="end"/>
-            </w:r>
-            <w:r>
-              <w:rPr>
-                <w:lang w:val="en-CA" w:eastAsia="fr-CA"/>
-              </w:rPr>
               <w:t xml:space="preserve"> </w:t>
             </w:r>
             <w:r>
               <w:rPr>
                 <w:rStyle w:val="Appelnotedebasdep"/>
+                <w:highlight w:val="yellow"/>
                 <w:lang w:eastAsia="fr-CA"/>
               </w:rPr>
               <w:footnoteReference w:id="1"/>
@@ -2231,12 +2219,14 @@
               <w:ind w:left="360"/>
               <w:jc w:val="center"/>
               <w:rPr>
+                <w:highlight w:val="yellow"/>
                 <w:lang w:eastAsia="fr-CA"/>
               </w:rPr>
             </w:pPr>
             <w:proofErr w:type="gramStart"/>
             <w:r>
               <w:rPr>
+                <w:highlight w:val="yellow"/>
                 <w:lang w:eastAsia="fr-CA"/>
               </w:rPr>
               <w:t>ou</w:t>
@@ -2254,14 +2244,16 @@
               <w:jc w:val="center"/>
               <w:rPr>
                 <w:rStyle w:val="Lienhypertexte"/>
+                <w:highlight w:val="yellow"/>
                 <w:lang w:eastAsia="fr-CA"/>
               </w:rPr>
             </w:pPr>
-            <w:hyperlink r:id="rId12" w:history="1">
+            <w:hyperlink r:id="rId13" w:history="1">
               <w:proofErr w:type="spellStart"/>
               <w:r>
                 <w:rPr>
                   <w:rStyle w:val="Lienhypertexte"/>
+                  <w:highlight w:val="yellow"/>
                   <w:lang w:eastAsia="fr-CA"/>
                 </w:rPr>
                 <w:t>Easy</w:t>
@@ -2270,6 +2262,7 @@
               <w:r>
                 <w:rPr>
                   <w:rStyle w:val="Lienhypertexte"/>
+                  <w:highlight w:val="yellow"/>
                   <w:lang w:eastAsia="fr-CA"/>
                 </w:rPr>
                 <w:t xml:space="preserve"> Suspension - </w:t>
@@ -2278,6 +2271,7 @@
               <w:r>
                 <w:rPr>
                   <w:rStyle w:val="Lienhypertexte"/>
+                  <w:highlight w:val="yellow"/>
                   <w:lang w:eastAsia="fr-CA"/>
                 </w:rPr>
                 <w:t>Unity</w:t>
@@ -2286,6 +2280,7 @@
               <w:r>
                 <w:rPr>
                   <w:rStyle w:val="Lienhypertexte"/>
+                  <w:highlight w:val="yellow"/>
                   <w:lang w:eastAsia="fr-CA"/>
                 </w:rPr>
                 <w:t xml:space="preserve"> Tutorial</w:t>
@@ -2296,17 +2291,20 @@
             <w:pPr>
               <w:pStyle w:val="p1"/>
               <w:rPr>
+                <w:highlight w:val="yellow"/>
                 <w:lang w:eastAsia="fr-CA"/>
               </w:rPr>
             </w:pPr>
             <w:r>
               <w:rPr>
+                <w:highlight w:val="yellow"/>
                 <w:lang w:eastAsia="fr-CA"/>
               </w:rPr>
               <w:t>Le véhicule ne renverse pas trop facilement</w:t>
             </w:r>
             <w:r>
               <w:rPr>
+                <w:highlight w:val="yellow"/>
                 <w:lang w:eastAsia="fr-CA"/>
               </w:rPr>
               <w:t>.</w:t>
@@ -2414,14 +2412,14 @@
               <w:framePr w:hSpace="0" w:wrap="auto" w:vAnchor="margin" w:yAlign="inline"/>
               <w:suppressOverlap w:val="0"/>
             </w:pPr>
-            <w:bookmarkStart w:id="6" w:name="_Toc102318618"/>
+            <w:bookmarkStart w:id="5" w:name="_Toc102318618"/>
             <w:r>
               <w:t>Créer</w:t>
             </w:r>
             <w:r>
               <w:t xml:space="preserve"> un jeu réseau</w:t>
             </w:r>
-            <w:bookmarkEnd w:id="6"/>
+            <w:bookmarkEnd w:id="5"/>
           </w:p>
           <w:p>
             <w:pPr>
@@ -2596,11 +2594,11 @@
               <w:framePr w:hSpace="0" w:wrap="auto" w:vAnchor="margin" w:yAlign="inline"/>
               <w:suppressOverlap w:val="0"/>
             </w:pPr>
-            <w:bookmarkStart w:id="7" w:name="_Toc102318619"/>
+            <w:bookmarkStart w:id="6" w:name="_Toc102318619"/>
             <w:r>
               <w:t>Système de pointage de collision</w:t>
             </w:r>
-            <w:bookmarkEnd w:id="7"/>
+            <w:bookmarkEnd w:id="6"/>
           </w:p>
           <w:p>
             <w:pPr>
@@ -2736,7 +2734,7 @@
                           <pic:cNvPicPr/>
                         </pic:nvPicPr>
                         <pic:blipFill>
-                          <a:blip r:embed="rId13"/>
+                          <a:blip r:embed="rId14"/>
                           <a:stretch>
                             <a:fillRect/>
                           </a:stretch>
@@ -2834,8 +2832,8 @@
               <w:framePr w:hSpace="0" w:wrap="auto" w:vAnchor="margin" w:yAlign="inline"/>
               <w:suppressOverlap w:val="0"/>
             </w:pPr>
-            <w:bookmarkStart w:id="8" w:name="_Toc72141298"/>
-            <w:bookmarkStart w:id="9" w:name="_Toc102318620"/>
+            <w:bookmarkStart w:id="7" w:name="_Toc72141298"/>
+            <w:bookmarkStart w:id="8" w:name="_Toc102318620"/>
             <w:r>
               <w:t>Avoir 3 vues de caméras qui change</w:t>
             </w:r>
@@ -2845,11 +2843,11 @@
             <w:r>
               <w:t xml:space="preserve"> à l’aide de la touche clavier</w:t>
             </w:r>
+            <w:bookmarkEnd w:id="7"/>
+            <w:r>
+              <w:t xml:space="preserve"> C.</w:t>
+            </w:r>
             <w:bookmarkEnd w:id="8"/>
-            <w:r>
-              <w:t xml:space="preserve"> C.</w:t>
-            </w:r>
-            <w:bookmarkEnd w:id="9"/>
           </w:p>
           <w:p>
             <w:pPr>
@@ -2989,11 +2987,11 @@
               <w:framePr w:hSpace="0" w:wrap="auto" w:vAnchor="margin" w:yAlign="inline"/>
               <w:suppressOverlap w:val="0"/>
             </w:pPr>
-            <w:bookmarkStart w:id="10" w:name="_Toc102318621"/>
+            <w:bookmarkStart w:id="9" w:name="_Toc102318621"/>
             <w:r>
               <w:t>Bien organiser vos fichiers par scènes</w:t>
             </w:r>
-            <w:bookmarkEnd w:id="10"/>
+            <w:bookmarkEnd w:id="9"/>
           </w:p>
         </w:tc>
       </w:tr>
@@ -3069,11 +3067,11 @@
               <w:framePr w:hSpace="0" w:wrap="auto" w:vAnchor="margin" w:yAlign="inline"/>
               <w:suppressOverlap w:val="0"/>
             </w:pPr>
-            <w:bookmarkStart w:id="11" w:name="_Toc102318622"/>
+            <w:bookmarkStart w:id="10" w:name="_Toc102318622"/>
             <w:r>
               <w:t>Faire une vidéo du projet réalisé</w:t>
             </w:r>
-            <w:bookmarkEnd w:id="11"/>
+            <w:bookmarkEnd w:id="10"/>
           </w:p>
           <w:p>
             <w:pPr>
@@ -3332,8 +3330,8 @@
               <w:framePr w:hSpace="0" w:wrap="auto" w:vAnchor="margin" w:yAlign="inline"/>
               <w:suppressOverlap w:val="0"/>
             </w:pPr>
-            <w:bookmarkStart w:id="12" w:name="_Toc100206807"/>
-            <w:bookmarkStart w:id="13" w:name="_Toc102318623"/>
+            <w:bookmarkStart w:id="11" w:name="_Toc100206807"/>
+            <w:bookmarkStart w:id="12" w:name="_Toc102318623"/>
             <w:r>
               <w:t xml:space="preserve">Générez le </w:t>
             </w:r>
@@ -3345,8 +3343,8 @@
             <w:r>
               <w:t xml:space="preserve"> Windows</w:t>
             </w:r>
+            <w:bookmarkEnd w:id="11"/>
             <w:bookmarkEnd w:id="12"/>
-            <w:bookmarkEnd w:id="13"/>
           </w:p>
           <w:p>
             <w:pPr>
@@ -3395,7 +3393,7 @@
       <w:pPr>
         <w:pStyle w:val="Titre1"/>
       </w:pPr>
-      <w:bookmarkStart w:id="14" w:name="_Toc102318624"/>
+      <w:bookmarkStart w:id="13" w:name="_Toc102318624"/>
       <w:r>
         <w:t>Consignes de r</w:t>
       </w:r>
@@ -3405,7 +3403,7 @@
       <w:r>
         <w:t xml:space="preserve"> du travail</w:t>
       </w:r>
-      <w:bookmarkEnd w:id="14"/>
+      <w:bookmarkEnd w:id="13"/>
     </w:p>
     <w:tbl>
       <w:tblPr>
@@ -3697,7 +3695,7 @@
       </w:pPr>
     </w:p>
     <w:sectPr>
-      <w:footerReference w:type="default" r:id="rId14"/>
+      <w:footerReference w:type="default" r:id="rId15"/>
       <w:pgSz w:w="12240" w:h="15840"/>
       <w:pgMar w:top="720" w:right="720" w:bottom="720" w:left="720" w:header="709" w:footer="709" w:gutter="0"/>
       <w:cols w:space="708"/>
@@ -3708,7 +3706,7 @@
 </file>
 
 <file path=word/endnotes.xml><?xml version="1.0" encoding="utf-8"?>
-<w:endnotes xmlns:wpc="http://schemas.microsoft.com/office/word/2010/wordprocessingCanvas" xmlns:cx="http://schemas.microsoft.com/office/drawing/2014/chartex" xmlns:cx1="http://schemas.microsoft.com/office/drawing/2015/9/8/chartex" xmlns:mc="http://schemas.openxmlformats.org/markup-compatibility/2006" xmlns:o="urn:schemas-microsoft-com:office:office" xmlns:r="http://schemas.openxmlformats.org/officeDocument/2006/relationships" xmlns:m="http://schemas.openxmlformats.org/officeDocument/2006/math" xmlns:v="urn:schemas-microsoft-com:vml" xmlns:wp14="http://schemas.microsoft.com/office/word/2010/wordprocessingDrawing" xmlns:wp="http://schemas.openxmlformats.org/drawingml/2006/wordprocessingDrawing" xmlns:w10="urn:schemas-microsoft-com:office:word" xmlns:w="http://schemas.openxmlformats.org/wordprocessingml/2006/main" xmlns:w14="http://schemas.microsoft.com/office/word/2010/wordml" xmlns:w15="http://schemas.microsoft.com/office/word/2012/wordml" xmlns:w16se="http://schemas.microsoft.com/office/word/2015/wordml/symex" xmlns:wpg="http://schemas.microsoft.com/office/word/2010/wordprocessingGroup" xmlns:wpi="http://schemas.microsoft.com/office/word/2010/wordprocessingInk" xmlns:wne="http://schemas.microsoft.com/office/word/2006/wordml" xmlns:wps="http://schemas.microsoft.com/office/word/2010/wordprocessingShape" mc:Ignorable="w14 w15 w16se wp14">
+<w:endnotes xmlns:wpc="http://schemas.microsoft.com/office/word/2010/wordprocessingCanvas" xmlns:cx="http://schemas.microsoft.com/office/drawing/2014/chartex" xmlns:cx1="http://schemas.microsoft.com/office/drawing/2015/9/8/chartex" xmlns:cx2="http://schemas.microsoft.com/office/drawing/2015/10/21/chartex" xmlns:cx3="http://schemas.microsoft.com/office/drawing/2016/5/9/chartex" xmlns:cx4="http://schemas.microsoft.com/office/drawing/2016/5/10/chartex" xmlns:cx5="http://schemas.microsoft.com/office/drawing/2016/5/11/chartex" xmlns:cx6="http://schemas.microsoft.com/office/drawing/2016/5/12/chartex" xmlns:cx7="http://schemas.microsoft.com/office/drawing/2016/5/13/chartex" xmlns:cx8="http://schemas.microsoft.com/office/drawing/2016/5/14/chartex" xmlns:mc="http://schemas.openxmlformats.org/markup-compatibility/2006" xmlns:aink="http://schemas.microsoft.com/office/drawing/2016/ink" xmlns:am3d="http://schemas.microsoft.com/office/drawing/2017/model3d" xmlns:o="urn:schemas-microsoft-com:office:office" xmlns:oel="http://schemas.microsoft.com/office/2019/extlst" xmlns:r="http://schemas.openxmlformats.org/officeDocument/2006/relationships" xmlns:m="http://schemas.openxmlformats.org/officeDocument/2006/math" xmlns:v="urn:schemas-microsoft-com:vml" xmlns:wp14="http://schemas.microsoft.com/office/word/2010/wordprocessingDrawing" xmlns:wp="http://schemas.openxmlformats.org/drawingml/2006/wordprocessingDrawing" xmlns:w10="urn:schemas-microsoft-com:office:word" xmlns:w="http://schemas.openxmlformats.org/wordprocessingml/2006/main" xmlns:w14="http://schemas.microsoft.com/office/word/2010/wordml" xmlns:w15="http://schemas.microsoft.com/office/word/2012/wordml" xmlns:w16cex="http://schemas.microsoft.com/office/word/2018/wordml/cex" xmlns:w16cid="http://schemas.microsoft.com/office/word/2016/wordml/cid" xmlns:w16="http://schemas.microsoft.com/office/word/2018/wordml" xmlns:w16sdtdh="http://schemas.microsoft.com/office/word/2020/wordml/sdtdatahash" xmlns:w16se="http://schemas.microsoft.com/office/word/2015/wordml/symex" xmlns:wpg="http://schemas.microsoft.com/office/word/2010/wordprocessingGroup" xmlns:wpi="http://schemas.microsoft.com/office/word/2010/wordprocessingInk" xmlns:wne="http://schemas.microsoft.com/office/word/2006/wordml" xmlns:wps="http://schemas.microsoft.com/office/word/2010/wordprocessingShape" mc:Ignorable="w14 w15 w16se w16cid w16 w16cex w16sdtdh wp14">
   <w:endnote w:type="separator" w:id="-1">
     <w:p>
       <w:r>
@@ -3727,7 +3725,7 @@
 </file>
 
 <file path=word/footer1.xml><?xml version="1.0" encoding="utf-8"?>
-<w:ftr xmlns:wpc="http://schemas.microsoft.com/office/word/2010/wordprocessingCanvas" xmlns:cx="http://schemas.microsoft.com/office/drawing/2014/chartex" xmlns:cx1="http://schemas.microsoft.com/office/drawing/2015/9/8/chartex" xmlns:mc="http://schemas.openxmlformats.org/markup-compatibility/2006" xmlns:o="urn:schemas-microsoft-com:office:office" xmlns:r="http://schemas.openxmlformats.org/officeDocument/2006/relationships" xmlns:m="http://schemas.openxmlformats.org/officeDocument/2006/math" xmlns:v="urn:schemas-microsoft-com:vml" xmlns:wp14="http://schemas.microsoft.com/office/word/2010/wordprocessingDrawing" xmlns:wp="http://schemas.openxmlformats.org/drawingml/2006/wordprocessingDrawing" xmlns:w10="urn:schemas-microsoft-com:office:word" xmlns:w="http://schemas.openxmlformats.org/wordprocessingml/2006/main" xmlns:w14="http://schemas.microsoft.com/office/word/2010/wordml" xmlns:w15="http://schemas.microsoft.com/office/word/2012/wordml" xmlns:w16se="http://schemas.microsoft.com/office/word/2015/wordml/symex" xmlns:wpg="http://schemas.microsoft.com/office/word/2010/wordprocessingGroup" xmlns:wpi="http://schemas.microsoft.com/office/word/2010/wordprocessingInk" xmlns:wne="http://schemas.microsoft.com/office/word/2006/wordml" xmlns:wps="http://schemas.microsoft.com/office/word/2010/wordprocessingShape" mc:Ignorable="w14 w15 w16se wp14">
+<w:ftr xmlns:wpc="http://schemas.microsoft.com/office/word/2010/wordprocessingCanvas" xmlns:cx="http://schemas.microsoft.com/office/drawing/2014/chartex" xmlns:cx1="http://schemas.microsoft.com/office/drawing/2015/9/8/chartex" xmlns:cx2="http://schemas.microsoft.com/office/drawing/2015/10/21/chartex" xmlns:cx3="http://schemas.microsoft.com/office/drawing/2016/5/9/chartex" xmlns:cx4="http://schemas.microsoft.com/office/drawing/2016/5/10/chartex" xmlns:cx5="http://schemas.microsoft.com/office/drawing/2016/5/11/chartex" xmlns:cx6="http://schemas.microsoft.com/office/drawing/2016/5/12/chartex" xmlns:cx7="http://schemas.microsoft.com/office/drawing/2016/5/13/chartex" xmlns:cx8="http://schemas.microsoft.com/office/drawing/2016/5/14/chartex" xmlns:mc="http://schemas.openxmlformats.org/markup-compatibility/2006" xmlns:aink="http://schemas.microsoft.com/office/drawing/2016/ink" xmlns:am3d="http://schemas.microsoft.com/office/drawing/2017/model3d" xmlns:o="urn:schemas-microsoft-com:office:office" xmlns:oel="http://schemas.microsoft.com/office/2019/extlst" xmlns:r="http://schemas.openxmlformats.org/officeDocument/2006/relationships" xmlns:m="http://schemas.openxmlformats.org/officeDocument/2006/math" xmlns:v="urn:schemas-microsoft-com:vml" xmlns:wp14="http://schemas.microsoft.com/office/word/2010/wordprocessingDrawing" xmlns:wp="http://schemas.openxmlformats.org/drawingml/2006/wordprocessingDrawing" xmlns:w10="urn:schemas-microsoft-com:office:word" xmlns:w="http://schemas.openxmlformats.org/wordprocessingml/2006/main" xmlns:w14="http://schemas.microsoft.com/office/word/2010/wordml" xmlns:w15="http://schemas.microsoft.com/office/word/2012/wordml" xmlns:w16cex="http://schemas.microsoft.com/office/word/2018/wordml/cex" xmlns:w16cid="http://schemas.microsoft.com/office/word/2016/wordml/cid" xmlns:w16="http://schemas.microsoft.com/office/word/2018/wordml" xmlns:w16sdtdh="http://schemas.microsoft.com/office/word/2020/wordml/sdtdatahash" xmlns:w16se="http://schemas.microsoft.com/office/word/2015/wordml/symex" xmlns:wpg="http://schemas.microsoft.com/office/word/2010/wordprocessingGroup" xmlns:wpi="http://schemas.microsoft.com/office/word/2010/wordprocessingInk" xmlns:wne="http://schemas.microsoft.com/office/word/2006/wordml" xmlns:wps="http://schemas.microsoft.com/office/word/2010/wordprocessingShape" mc:Ignorable="w14 w15 w16se w16cid w16 w16cex w16sdtdh wp14">
   <w:p>
     <w:pPr>
       <w:pStyle w:val="Pieddepage"/>
@@ -3814,7 +3812,7 @@
         <w:sz w:val="16"/>
         <w:szCs w:val="16"/>
       </w:rPr>
-      <w:t>2022-05-02 08:51</w:t>
+      <w:t>2022-05-02 11:11</w:t>
     </w:r>
     <w:r>
       <w:rPr>
@@ -3926,7 +3924,7 @@
 </file>
 
 <file path=word/footnotes.xml><?xml version="1.0" encoding="utf-8"?>
-<w:footnotes xmlns:wpc="http://schemas.microsoft.com/office/word/2010/wordprocessingCanvas" xmlns:cx="http://schemas.microsoft.com/office/drawing/2014/chartex" xmlns:cx1="http://schemas.microsoft.com/office/drawing/2015/9/8/chartex" xmlns:mc="http://schemas.openxmlformats.org/markup-compatibility/2006" xmlns:o="urn:schemas-microsoft-com:office:office" xmlns:r="http://schemas.openxmlformats.org/officeDocument/2006/relationships" xmlns:m="http://schemas.openxmlformats.org/officeDocument/2006/math" xmlns:v="urn:schemas-microsoft-com:vml" xmlns:wp14="http://schemas.microsoft.com/office/word/2010/wordprocessingDrawing" xmlns:wp="http://schemas.openxmlformats.org/drawingml/2006/wordprocessingDrawing" xmlns:w10="urn:schemas-microsoft-com:office:word" xmlns:w="http://schemas.openxmlformats.org/wordprocessingml/2006/main" xmlns:w14="http://schemas.microsoft.com/office/word/2010/wordml" xmlns:w15="http://schemas.microsoft.com/office/word/2012/wordml" xmlns:w16se="http://schemas.microsoft.com/office/word/2015/wordml/symex" xmlns:wpg="http://schemas.microsoft.com/office/word/2010/wordprocessingGroup" xmlns:wpi="http://schemas.microsoft.com/office/word/2010/wordprocessingInk" xmlns:wne="http://schemas.microsoft.com/office/word/2006/wordml" xmlns:wps="http://schemas.microsoft.com/office/word/2010/wordprocessingShape" mc:Ignorable="w14 w15 w16se wp14">
+<w:footnotes xmlns:wpc="http://schemas.microsoft.com/office/word/2010/wordprocessingCanvas" xmlns:cx="http://schemas.microsoft.com/office/drawing/2014/chartex" xmlns:cx1="http://schemas.microsoft.com/office/drawing/2015/9/8/chartex" xmlns:cx2="http://schemas.microsoft.com/office/drawing/2015/10/21/chartex" xmlns:cx3="http://schemas.microsoft.com/office/drawing/2016/5/9/chartex" xmlns:cx4="http://schemas.microsoft.com/office/drawing/2016/5/10/chartex" xmlns:cx5="http://schemas.microsoft.com/office/drawing/2016/5/11/chartex" xmlns:cx6="http://schemas.microsoft.com/office/drawing/2016/5/12/chartex" xmlns:cx7="http://schemas.microsoft.com/office/drawing/2016/5/13/chartex" xmlns:cx8="http://schemas.microsoft.com/office/drawing/2016/5/14/chartex" xmlns:mc="http://schemas.openxmlformats.org/markup-compatibility/2006" xmlns:aink="http://schemas.microsoft.com/office/drawing/2016/ink" xmlns:am3d="http://schemas.microsoft.com/office/drawing/2017/model3d" xmlns:o="urn:schemas-microsoft-com:office:office" xmlns:oel="http://schemas.microsoft.com/office/2019/extlst" xmlns:r="http://schemas.openxmlformats.org/officeDocument/2006/relationships" xmlns:m="http://schemas.openxmlformats.org/officeDocument/2006/math" xmlns:v="urn:schemas-microsoft-com:vml" xmlns:wp14="http://schemas.microsoft.com/office/word/2010/wordprocessingDrawing" xmlns:wp="http://schemas.openxmlformats.org/drawingml/2006/wordprocessingDrawing" xmlns:w10="urn:schemas-microsoft-com:office:word" xmlns:w="http://schemas.openxmlformats.org/wordprocessingml/2006/main" xmlns:w14="http://schemas.microsoft.com/office/word/2010/wordml" xmlns:w15="http://schemas.microsoft.com/office/word/2012/wordml" xmlns:w16cex="http://schemas.microsoft.com/office/word/2018/wordml/cex" xmlns:w16cid="http://schemas.microsoft.com/office/word/2016/wordml/cid" xmlns:w16="http://schemas.microsoft.com/office/word/2018/wordml" xmlns:w16sdtdh="http://schemas.microsoft.com/office/word/2020/wordml/sdtdatahash" xmlns:w16se="http://schemas.microsoft.com/office/word/2015/wordml/symex" xmlns:wpg="http://schemas.microsoft.com/office/word/2010/wordprocessingGroup" xmlns:wpi="http://schemas.microsoft.com/office/word/2010/wordprocessingInk" xmlns:wne="http://schemas.microsoft.com/office/word/2006/wordml" xmlns:wps="http://schemas.microsoft.com/office/word/2010/wordprocessingShape" mc:Ignorable="w14 w15 w16se w16cid w16 w16cex w16sdtdh wp14">
   <w:footnote w:type="separator" w:id="-1">
     <w:p>
       <w:r>
@@ -4001,7 +3999,7 @@
 </file>
 
 <file path=word/numbering.xml><?xml version="1.0" encoding="utf-8"?>
-<w:numbering xmlns:wpc="http://schemas.microsoft.com/office/word/2010/wordprocessingCanvas" xmlns:cx="http://schemas.microsoft.com/office/drawing/2014/chartex" xmlns:cx1="http://schemas.microsoft.com/office/drawing/2015/9/8/chartex" xmlns:mc="http://schemas.openxmlformats.org/markup-compatibility/2006" xmlns:o="urn:schemas-microsoft-com:office:office" xmlns:r="http://schemas.openxmlformats.org/officeDocument/2006/relationships" xmlns:m="http://schemas.openxmlformats.org/officeDocument/2006/math" xmlns:v="urn:schemas-microsoft-com:vml" xmlns:wp14="http://schemas.microsoft.com/office/word/2010/wordprocessingDrawing" xmlns:wp="http://schemas.openxmlformats.org/drawingml/2006/wordprocessingDrawing" xmlns:w10="urn:schemas-microsoft-com:office:word" xmlns:w="http://schemas.openxmlformats.org/wordprocessingml/2006/main" xmlns:w14="http://schemas.microsoft.com/office/word/2010/wordml" xmlns:w15="http://schemas.microsoft.com/office/word/2012/wordml" xmlns:w16se="http://schemas.microsoft.com/office/word/2015/wordml/symex" xmlns:wpg="http://schemas.microsoft.com/office/word/2010/wordprocessingGroup" xmlns:wpi="http://schemas.microsoft.com/office/word/2010/wordprocessingInk" xmlns:wne="http://schemas.microsoft.com/office/word/2006/wordml" xmlns:wps="http://schemas.microsoft.com/office/word/2010/wordprocessingShape" mc:Ignorable="w14 w15 w16se wp14">
+<w:numbering xmlns:wpc="http://schemas.microsoft.com/office/word/2010/wordprocessingCanvas" xmlns:cx="http://schemas.microsoft.com/office/drawing/2014/chartex" xmlns:cx1="http://schemas.microsoft.com/office/drawing/2015/9/8/chartex" xmlns:cx2="http://schemas.microsoft.com/office/drawing/2015/10/21/chartex" xmlns:cx3="http://schemas.microsoft.com/office/drawing/2016/5/9/chartex" xmlns:cx4="http://schemas.microsoft.com/office/drawing/2016/5/10/chartex" xmlns:cx5="http://schemas.microsoft.com/office/drawing/2016/5/11/chartex" xmlns:cx6="http://schemas.microsoft.com/office/drawing/2016/5/12/chartex" xmlns:cx7="http://schemas.microsoft.com/office/drawing/2016/5/13/chartex" xmlns:cx8="http://schemas.microsoft.com/office/drawing/2016/5/14/chartex" xmlns:mc="http://schemas.openxmlformats.org/markup-compatibility/2006" xmlns:aink="http://schemas.microsoft.com/office/drawing/2016/ink" xmlns:am3d="http://schemas.microsoft.com/office/drawing/2017/model3d" xmlns:o="urn:schemas-microsoft-com:office:office" xmlns:oel="http://schemas.microsoft.com/office/2019/extlst" xmlns:r="http://schemas.openxmlformats.org/officeDocument/2006/relationships" xmlns:m="http://schemas.openxmlformats.org/officeDocument/2006/math" xmlns:v="urn:schemas-microsoft-com:vml" xmlns:wp14="http://schemas.microsoft.com/office/word/2010/wordprocessingDrawing" xmlns:wp="http://schemas.openxmlformats.org/drawingml/2006/wordprocessingDrawing" xmlns:w10="urn:schemas-microsoft-com:office:word" xmlns:w="http://schemas.openxmlformats.org/wordprocessingml/2006/main" xmlns:w14="http://schemas.microsoft.com/office/word/2010/wordml" xmlns:w15="http://schemas.microsoft.com/office/word/2012/wordml" xmlns:w16cex="http://schemas.microsoft.com/office/word/2018/wordml/cex" xmlns:w16cid="http://schemas.microsoft.com/office/word/2016/wordml/cid" xmlns:w16="http://schemas.microsoft.com/office/word/2018/wordml" xmlns:w16sdtdh="http://schemas.microsoft.com/office/word/2020/wordml/sdtdatahash" xmlns:w16se="http://schemas.microsoft.com/office/word/2015/wordml/symex" xmlns:wpg="http://schemas.microsoft.com/office/word/2010/wordprocessingGroup" xmlns:wpi="http://schemas.microsoft.com/office/word/2010/wordprocessingInk" xmlns:wne="http://schemas.microsoft.com/office/word/2006/wordml" xmlns:wps="http://schemas.microsoft.com/office/word/2010/wordprocessingShape" mc:Ignorable="w14 w15 w16se w16cid w16 w16cex w16sdtdh wp14">
   <w:abstractNum w:abstractNumId="0" w15:restartNumberingAfterBreak="0">
     <w:nsid w:val="09750C83"/>
     <w:multiLevelType w:val="hybridMultilevel"/>
@@ -6758,7 +6756,7 @@
 </file>
 
 <file path=word/styles.xml><?xml version="1.0" encoding="utf-8"?>
-<w:styles xmlns:mc="http://schemas.openxmlformats.org/markup-compatibility/2006" xmlns:r="http://schemas.openxmlformats.org/officeDocument/2006/relationships" xmlns:w="http://schemas.openxmlformats.org/wordprocessingml/2006/main" xmlns:w14="http://schemas.microsoft.com/office/word/2010/wordml" xmlns:w15="http://schemas.microsoft.com/office/word/2012/wordml" xmlns:w16se="http://schemas.microsoft.com/office/word/2015/wordml/symex" mc:Ignorable="w14 w15 w16se">
+<w:styles xmlns:mc="http://schemas.openxmlformats.org/markup-compatibility/2006" xmlns:r="http://schemas.openxmlformats.org/officeDocument/2006/relationships" xmlns:w="http://schemas.openxmlformats.org/wordprocessingml/2006/main" xmlns:w14="http://schemas.microsoft.com/office/word/2010/wordml" xmlns:w15="http://schemas.microsoft.com/office/word/2012/wordml" xmlns:w16cex="http://schemas.microsoft.com/office/word/2018/wordml/cex" xmlns:w16cid="http://schemas.microsoft.com/office/word/2016/wordml/cid" xmlns:w16="http://schemas.microsoft.com/office/word/2018/wordml" xmlns:w16sdtdh="http://schemas.microsoft.com/office/word/2020/wordml/sdtdatahash" xmlns:w16se="http://schemas.microsoft.com/office/word/2015/wordml/symex" mc:Ignorable="w14 w15 w16se w16cid w16 w16cex w16sdtdh">
   <w:docDefaults>
     <w:rPrDefault>
       <w:rPr>
@@ -6768,7 +6766,7 @@
     </w:rPrDefault>
     <w:pPrDefault/>
   </w:docDefaults>
-  <w:latentStyles w:defLockedState="0" w:defUIPriority="99" w:defSemiHidden="0" w:defUnhideWhenUsed="0" w:defQFormat="0" w:count="371">
+  <w:latentStyles w:defLockedState="0" w:defUIPriority="99" w:defSemiHidden="0" w:defUnhideWhenUsed="0" w:defQFormat="0" w:count="376">
     <w:lsdException w:name="Normal" w:uiPriority="0" w:qFormat="1"/>
     <w:lsdException w:name="heading 1" w:uiPriority="0" w:qFormat="1"/>
     <w:lsdException w:name="heading 2" w:semiHidden="1" w:uiPriority="9" w:unhideWhenUsed="1" w:qFormat="1"/>
@@ -6874,7 +6872,6 @@
     <w:lsdException w:name="HTML Sample" w:semiHidden="1" w:unhideWhenUsed="1"/>
     <w:lsdException w:name="HTML Typewriter" w:semiHidden="1" w:unhideWhenUsed="1"/>
     <w:lsdException w:name="HTML Variable" w:semiHidden="1" w:unhideWhenUsed="1"/>
-    <w:lsdException w:name="Normal Table" w:semiHidden="1" w:unhideWhenUsed="1"/>
     <w:lsdException w:name="annotation subject" w:semiHidden="1" w:unhideWhenUsed="1"/>
     <w:lsdException w:name="No List" w:semiHidden="1" w:unhideWhenUsed="1"/>
     <w:lsdException w:name="Outline List 1" w:semiHidden="1" w:unhideWhenUsed="1"/>
@@ -6917,11 +6914,8 @@
     <w:lsdException w:name="Table Contemporary" w:semiHidden="1" w:unhideWhenUsed="1"/>
     <w:lsdException w:name="Table Elegant" w:semiHidden="1" w:unhideWhenUsed="1"/>
     <w:lsdException w:name="Table Professional" w:semiHidden="1" w:unhideWhenUsed="1"/>
-    <w:lsdException w:name="Table Subtle 1" w:semiHidden="1" w:unhideWhenUsed="1"/>
     <w:lsdException w:name="Table Subtle 2" w:semiHidden="1" w:unhideWhenUsed="1"/>
     <w:lsdException w:name="Table Web 1" w:semiHidden="1" w:unhideWhenUsed="1"/>
-    <w:lsdException w:name="Table Web 2" w:semiHidden="1" w:unhideWhenUsed="1"/>
-    <w:lsdException w:name="Table Web 3" w:semiHidden="1" w:unhideWhenUsed="1"/>
     <w:lsdException w:name="Balloon Text" w:semiHidden="1" w:unhideWhenUsed="1"/>
     <w:lsdException w:name="Table Grid" w:uiPriority="0"/>
     <w:lsdException w:name="Table Theme" w:semiHidden="1" w:unhideWhenUsed="1"/>
@@ -7140,6 +7134,11 @@
     <w:lsdException w:name="List Table 5 Dark Accent 6" w:uiPriority="50"/>
     <w:lsdException w:name="List Table 6 Colorful Accent 6" w:uiPriority="51"/>
     <w:lsdException w:name="List Table 7 Colorful Accent 6" w:uiPriority="52"/>
+    <w:lsdException w:name="Mention" w:semiHidden="1" w:unhideWhenUsed="1"/>
+    <w:lsdException w:name="Smart Hyperlink" w:semiHidden="1" w:unhideWhenUsed="1"/>
+    <w:lsdException w:name="Hashtag" w:semiHidden="1" w:unhideWhenUsed="1"/>
+    <w:lsdException w:name="Unresolved Mention" w:semiHidden="1" w:unhideWhenUsed="1"/>
+    <w:lsdException w:name="Smart Link" w:semiHidden="1" w:unhideWhenUsed="1"/>
   </w:latentStyles>
   <w:style w:type="paragraph" w:default="1" w:styleId="Normal">
     <w:name w:val="Normal"/>
@@ -8392,8 +8391,8 @@
       <w:lang w:eastAsia="fr-FR"/>
     </w:rPr>
   </w:style>
-  <w:style w:type="character" w:customStyle="1" w:styleId="UnresolvedMention">
-    <w:name w:val="Unresolved Mention"/>
+  <w:style w:type="character" w:customStyle="1" w:styleId="Mentionnonrsolue3">
+    <w:name w:val="Mention non résolue3"/>
     <w:basedOn w:val="Policepardfaut"/>
     <w:uiPriority w:val="99"/>
     <w:semiHidden/>
@@ -8875,9 +8874,7 @@
 </file>
 
 <file path=customXml/item2.xml><?xml version="1.0" encoding="utf-8"?>
-<p:properties xmlns:p="http://schemas.microsoft.com/office/2006/metadata/properties" xmlns:xsi="http://www.w3.org/2001/XMLSchema-instance" xmlns:pc="http://schemas.microsoft.com/office/infopath/2007/PartnerControls">
-  <documentManagement/>
-</p:properties>
+<b:Sources xmlns:b="http://schemas.openxmlformats.org/officeDocument/2006/bibliography" xmlns="http://schemas.openxmlformats.org/officeDocument/2006/bibliography" SelectedStyle="\APA.XSL" StyleName="APA"/>
 </file>
 
 <file path=customXml/item3.xml><?xml version="1.0" encoding="utf-8"?>
@@ -8890,7 +8887,9 @@
 </file>
 
 <file path=customXml/item4.xml><?xml version="1.0" encoding="utf-8"?>
-<b:Sources xmlns:b="http://schemas.openxmlformats.org/officeDocument/2006/bibliography" xmlns="http://schemas.openxmlformats.org/officeDocument/2006/bibliography" SelectedStyle="\APA.XSL" StyleName="APA"/>
+<p:properties xmlns:p="http://schemas.microsoft.com/office/2006/metadata/properties" xmlns:xsi="http://www.w3.org/2001/XMLSchema-instance" xmlns:pc="http://schemas.microsoft.com/office/infopath/2007/PartnerControls">
+  <documentManagement/>
+</p:properties>
 </file>
 
 <file path=customXml/itemProps1.xml><?xml version="1.0" encoding="utf-8"?>
@@ -8912,10 +8911,9 @@
 </file>
 
 <file path=customXml/itemProps2.xml><?xml version="1.0" encoding="utf-8"?>
-<ds:datastoreItem xmlns:ds="http://schemas.openxmlformats.org/officeDocument/2006/customXml" ds:itemID="{6C051109-A4F9-4000-A011-7595F2BC0954}">
+<ds:datastoreItem xmlns:ds="http://schemas.openxmlformats.org/officeDocument/2006/customXml" ds:itemID="{3A3E1522-1912-47C8-8CAE-26EE355DA43C}">
   <ds:schemaRefs>
-    <ds:schemaRef ds:uri="http://schemas.microsoft.com/office/2006/metadata/properties"/>
-    <ds:schemaRef ds:uri="http://schemas.microsoft.com/office/infopath/2007/PartnerControls"/>
+    <ds:schemaRef ds:uri="http://schemas.openxmlformats.org/officeDocument/2006/bibliography"/>
   </ds:schemaRefs>
 </ds:datastoreItem>
 </file>
@@ -8929,9 +8927,10 @@
 </file>
 
 <file path=customXml/itemProps4.xml><?xml version="1.0" encoding="utf-8"?>
-<ds:datastoreItem xmlns:ds="http://schemas.openxmlformats.org/officeDocument/2006/customXml" ds:itemID="{3A3E1522-1912-47C8-8CAE-26EE355DA43C}">
+<ds:datastoreItem xmlns:ds="http://schemas.openxmlformats.org/officeDocument/2006/customXml" ds:itemID="{6C051109-A4F9-4000-A011-7595F2BC0954}">
   <ds:schemaRefs>
-    <ds:schemaRef ds:uri="http://schemas.openxmlformats.org/officeDocument/2006/bibliography"/>
+    <ds:schemaRef ds:uri="http://schemas.microsoft.com/office/2006/metadata/properties"/>
+    <ds:schemaRef ds:uri="http://schemas.microsoft.com/office/infopath/2007/PartnerControls"/>
   </ds:schemaRefs>
 </ds:datastoreItem>
 </file>
</xml_diff>

<commit_message>
Corrected bug with old project
</commit_message>
<xml_diff>
--- a/6C5E22_-_TP2_-_multijoueur_-_v1.docx
+++ b/6C5E22_-_TP2_-_multijoueur_-_v1.docx
@@ -2188,8 +2188,6 @@
                 <w:lang w:eastAsia="fr-CA"/>
               </w:rPr>
             </w:pPr>
-            <w:bookmarkStart w:id="5" w:name="_GoBack"/>
-            <w:bookmarkEnd w:id="5"/>
           </w:p>
           <w:p>
             <w:pPr>
@@ -2438,24 +2436,26 @@
               <w:framePr w:hSpace="0" w:wrap="auto" w:vAnchor="margin" w:yAlign="inline"/>
               <w:suppressOverlap w:val="0"/>
             </w:pPr>
-            <w:bookmarkStart w:id="6" w:name="_Toc102318618"/>
+            <w:bookmarkStart w:id="5" w:name="_Toc102318618"/>
             <w:r>
               <w:t>Créer</w:t>
             </w:r>
             <w:r>
               <w:t xml:space="preserve"> un jeu réseau</w:t>
             </w:r>
-            <w:bookmarkEnd w:id="6"/>
+            <w:bookmarkEnd w:id="5"/>
           </w:p>
           <w:p>
             <w:pPr>
               <w:pStyle w:val="p1"/>
               <w:rPr>
+                <w:highlight w:val="yellow"/>
                 <w:lang w:eastAsia="fr-CA"/>
               </w:rPr>
             </w:pPr>
             <w:r>
               <w:rPr>
+                <w:highlight w:val="yellow"/>
                 <w:lang w:eastAsia="fr-CA"/>
               </w:rPr>
               <w:t>Un joueur qui n’est pas connecté à votre jeu a une vue d’ensemble de la surface de jeu.</w:t>
@@ -2465,17 +2465,20 @@
             <w:pPr>
               <w:pStyle w:val="p1"/>
               <w:rPr>
+                <w:highlight w:val="yellow"/>
                 <w:lang w:eastAsia="fr-CA"/>
               </w:rPr>
             </w:pPr>
             <w:r>
               <w:rPr>
+                <w:highlight w:val="yellow"/>
                 <w:lang w:eastAsia="fr-CA"/>
               </w:rPr>
               <w:t>Une fois connecté</w:t>
             </w:r>
             <w:r>
               <w:rPr>
+                <w:highlight w:val="yellow"/>
                 <w:lang w:eastAsia="fr-CA"/>
               </w:rPr>
               <w:t>, le joueur se retrouve au volant de son bolide à un des points de génération. (</w:t>
@@ -2484,6 +2487,7 @@
             <w:proofErr w:type="gramStart"/>
             <w:r>
               <w:rPr>
+                <w:highlight w:val="yellow"/>
                 <w:lang w:eastAsia="fr-CA"/>
               </w:rPr>
               <w:t>spawn</w:t>
@@ -2492,6 +2496,7 @@
             <w:proofErr w:type="gramEnd"/>
             <w:r>
               <w:rPr>
+                <w:highlight w:val="yellow"/>
                 <w:lang w:eastAsia="fr-CA"/>
               </w:rPr>
               <w:t xml:space="preserve"> point)</w:t>
@@ -2620,11 +2625,11 @@
               <w:framePr w:hSpace="0" w:wrap="auto" w:vAnchor="margin" w:yAlign="inline"/>
               <w:suppressOverlap w:val="0"/>
             </w:pPr>
-            <w:bookmarkStart w:id="7" w:name="_Toc102318619"/>
+            <w:bookmarkStart w:id="6" w:name="_Toc102318619"/>
             <w:r>
               <w:t>Système de pointage de collision</w:t>
             </w:r>
-            <w:bookmarkEnd w:id="7"/>
+            <w:bookmarkEnd w:id="6"/>
           </w:p>
           <w:p>
             <w:pPr>
@@ -2669,7 +2674,15 @@
               <w:rPr>
                 <w:lang w:eastAsia="fr-CA"/>
               </w:rPr>
-              <w:t>Les collisions avec le bélier avant font perdre des points aux adversaires.</w:t>
+              <w:t>Les collisions avec le bélier avant font p</w:t>
+            </w:r>
+            <w:bookmarkStart w:id="7" w:name="_GoBack"/>
+            <w:bookmarkEnd w:id="7"/>
+            <w:r>
+              <w:rPr>
+                <w:lang w:eastAsia="fr-CA"/>
+              </w:rPr>
+              <w:t>erdre des points aux adversaires.</w:t>
             </w:r>
           </w:p>
           <w:p>
@@ -3872,7 +3885,7 @@
         <w:sz w:val="16"/>
         <w:szCs w:val="16"/>
       </w:rPr>
-      <w:t>2022-05-05 10:01</w:t>
+      <w:t>2022-05-05 12:10</w:t>
     </w:r>
     <w:r>
       <w:rPr>
@@ -8802,6 +8815,15 @@
 </file>
 
 <file path=customXml/item1.xml><?xml version="1.0" encoding="utf-8"?>
+<?mso-contentType ?>
+<FormTemplates xmlns="http://schemas.microsoft.com/sharepoint/v3/contenttype/forms">
+  <Display>DocumentLibraryForm</Display>
+  <Edit>DocumentLibraryForm</Edit>
+  <New>DocumentLibraryForm</New>
+</FormTemplates>
+</file>
+
+<file path=customXml/item2.xml><?xml version="1.0" encoding="utf-8"?>
 <ct:contentTypeSchema xmlns:ct="http://schemas.microsoft.com/office/2006/metadata/contentType" xmlns:ma="http://schemas.microsoft.com/office/2006/metadata/properties/metaAttributes" ct:_="" ma:_="" ma:contentTypeName="Document" ma:contentTypeID="0x010100194E5F5C014E6040A956E1BABAB19F8E" ma:contentTypeVersion="2" ma:contentTypeDescription="Crée un document." ma:contentTypeScope="" ma:versionID="77b969571a4c588600b15912ef2651f6">
   <xsd:schema xmlns:xsd="http://www.w3.org/2001/XMLSchema" xmlns:xs="http://www.w3.org/2001/XMLSchema" xmlns:p="http://schemas.microsoft.com/office/2006/metadata/properties" xmlns:ns2="132704f6-f04e-411b-92b6-7950e6a7d291" targetNamespace="http://schemas.microsoft.com/office/2006/metadata/properties" ma:root="true" ma:fieldsID="78c7018c49303aca7223726a6dc785e9" ns2:_="">
     <xsd:import namespace="132704f6-f04e-411b-92b6-7950e6a7d291"/>
@@ -8933,15 +8955,6 @@
 </ct:contentTypeSchema>
 </file>
 
-<file path=customXml/item2.xml><?xml version="1.0" encoding="utf-8"?>
-<?mso-contentType ?>
-<FormTemplates xmlns="http://schemas.microsoft.com/sharepoint/v3/contenttype/forms">
-  <Display>DocumentLibraryForm</Display>
-  <Edit>DocumentLibraryForm</Edit>
-  <New>DocumentLibraryForm</New>
-</FormTemplates>
-</file>
-
 <file path=customXml/item3.xml><?xml version="1.0" encoding="utf-8"?>
 <p:properties xmlns:p="http://schemas.microsoft.com/office/2006/metadata/properties" xmlns:xsi="http://www.w3.org/2001/XMLSchema-instance" xmlns:pc="http://schemas.microsoft.com/office/infopath/2007/PartnerControls">
   <documentManagement/>
@@ -8953,6 +8966,14 @@
 </file>
 
 <file path=customXml/itemProps1.xml><?xml version="1.0" encoding="utf-8"?>
+<ds:datastoreItem xmlns:ds="http://schemas.openxmlformats.org/officeDocument/2006/customXml" ds:itemID="{84C5C5D4-8319-4BCA-839D-0E6F812D31C2}">
+  <ds:schemaRefs>
+    <ds:schemaRef ds:uri="http://schemas.microsoft.com/sharepoint/v3/contenttype/forms"/>
+  </ds:schemaRefs>
+</ds:datastoreItem>
+</file>
+
+<file path=customXml/itemProps2.xml><?xml version="1.0" encoding="utf-8"?>
 <ds:datastoreItem xmlns:ds="http://schemas.openxmlformats.org/officeDocument/2006/customXml" ds:itemID="{88E0FF80-3942-404F-B56A-077473AA54CB}">
   <ds:schemaRefs>
     <ds:schemaRef ds:uri="http://schemas.microsoft.com/office/2006/metadata/contentType"/>
@@ -8970,14 +8991,6 @@
 </ds:datastoreItem>
 </file>
 
-<file path=customXml/itemProps2.xml><?xml version="1.0" encoding="utf-8"?>
-<ds:datastoreItem xmlns:ds="http://schemas.openxmlformats.org/officeDocument/2006/customXml" ds:itemID="{84C5C5D4-8319-4BCA-839D-0E6F812D31C2}">
-  <ds:schemaRefs>
-    <ds:schemaRef ds:uri="http://schemas.microsoft.com/sharepoint/v3/contenttype/forms"/>
-  </ds:schemaRefs>
-</ds:datastoreItem>
-</file>
-
 <file path=customXml/itemProps3.xml><?xml version="1.0" encoding="utf-8"?>
 <ds:datastoreItem xmlns:ds="http://schemas.openxmlformats.org/officeDocument/2006/customXml" ds:itemID="{6C051109-A4F9-4000-A011-7595F2BC0954}">
   <ds:schemaRefs>
@@ -8988,7 +9001,7 @@
 </file>
 
 <file path=customXml/itemProps4.xml><?xml version="1.0" encoding="utf-8"?>
-<ds:datastoreItem xmlns:ds="http://schemas.openxmlformats.org/officeDocument/2006/customXml" ds:itemID="{49C19AD0-FE48-4C18-B54F-FC18DFF9E062}">
+<ds:datastoreItem xmlns:ds="http://schemas.openxmlformats.org/officeDocument/2006/customXml" ds:itemID="{2930DFAC-DD14-4C9E-B316-59BDB5A23283}">
   <ds:schemaRefs>
     <ds:schemaRef ds:uri="http://schemas.openxmlformats.org/officeDocument/2006/bibliography"/>
   </ds:schemaRefs>

</xml_diff>